<commit_message>
Pequeño cambio en documento
</commit_message>
<xml_diff>
--- a/FuentesCurso/UD 08. Introduccion a Kubernetes/UD 08.01 - Introduccion a Kubernetes.docx
+++ b/FuentesCurso/UD 08. Introduccion a Kubernetes/UD 08.01 - Introduccion a Kubernetes.docx
@@ -79,12 +79,12 @@
             <wp:extent cx="6120000" cy="723900"/>
             <wp:effectExtent b="0" l="0" r="0" t="0"/>
             <wp:wrapSquare wrapText="bothSides" distB="114300" distT="114300" distL="114300" distR="114300"/>
-            <wp:docPr id="6" name="image4.png"/>
+            <wp:docPr id="6" name="image3.png"/>
             <a:graphic>
               <a:graphicData uri="http://schemas.openxmlformats.org/drawingml/2006/picture">
                 <pic:pic>
                   <pic:nvPicPr>
-                    <pic:cNvPr id="0" name="image4.png"/>
+                    <pic:cNvPr id="0" name="image3.png"/>
                     <pic:cNvPicPr preferRelativeResize="0"/>
                   </pic:nvPicPr>
                   <pic:blipFill>
@@ -119,12 +119,12 @@
           <wp:inline distB="114300" distT="114300" distL="114300" distR="114300">
             <wp:extent cx="447675" cy="57150"/>
             <wp:effectExtent b="0" l="0" r="0" t="0"/>
-            <wp:docPr descr="short line" id="2" name="image8.png"/>
+            <wp:docPr descr="short line" id="2" name="image7.png"/>
             <a:graphic>
               <a:graphicData uri="http://schemas.openxmlformats.org/drawingml/2006/picture">
                 <pic:pic>
                   <pic:nvPicPr>
-                    <pic:cNvPr descr="short line" id="0" name="image8.png"/>
+                    <pic:cNvPr descr="short line" id="0" name="image7.png"/>
                     <pic:cNvPicPr preferRelativeResize="0"/>
                   </pic:nvPicPr>
                   <pic:blipFill>
@@ -405,12 +405,12 @@
             <wp:extent cx="922564" cy="322898"/>
             <wp:effectExtent b="0" l="0" r="0" t="0"/>
             <wp:wrapSquare wrapText="bothSides" distB="57150" distT="57150" distL="57150" distR="57150"/>
-            <wp:docPr id="1" name="image5.png"/>
+            <wp:docPr id="1" name="image6.png"/>
             <a:graphic>
               <a:graphicData uri="http://schemas.openxmlformats.org/drawingml/2006/picture">
                 <pic:pic>
                   <pic:nvPicPr>
-                    <pic:cNvPr id="0" name="image5.png"/>
+                    <pic:cNvPr id="0" name="image6.png"/>
                     <pic:cNvPicPr preferRelativeResize="0"/>
                   </pic:nvPicPr>
                   <pic:blipFill>
@@ -3596,7 +3596,21 @@
         <w:rPr>
           <w:rtl w:val="0"/>
         </w:rPr>
-        <w:t xml:space="preserve">”. Este software se ejecuta sobre una máquina virtual (</w:t>
+        <w:t xml:space="preserve">”. Aunque “</w:t>
+      </w:r>
+      <w:r>
+        <w:rPr>
+          <w:b w:val="1"/>
+          <w:i w:val="1"/>
+          <w:rtl w:val="0"/>
+        </w:rPr>
+        <w:t xml:space="preserve">MiniKube</w:t>
+      </w:r>
+      <w:r>
+        <w:rPr>
+          <w:rtl w:val="0"/>
+        </w:rPr>
+        <w:t xml:space="preserve">” posee distintos tipos de instalación, generalmente se ejecuta sobre una máquina virtual (</w:t>
       </w:r>
       <w:r>
         <w:rPr>
@@ -3638,7 +3652,28 @@
         <w:rPr>
           <w:rtl w:val="0"/>
         </w:rPr>
-        <w:t xml:space="preserve">”.</w:t>
+        <w:t xml:space="preserve">”. Más información sobre las posibles instalaciones en </w:t>
+      </w:r>
+      <w:hyperlink r:id="rId18">
+        <w:r>
+          <w:rPr>
+            <w:color w:val="1155cc"/>
+            <w:u w:val="single"/>
+            <w:rtl w:val="0"/>
+          </w:rPr>
+          <w:t xml:space="preserve">https://minikube.sigs.k8s.io/docs/drivers/</w:t>
+        </w:r>
+      </w:hyperlink>
+      <w:r>
+        <w:rPr>
+          <w:rtl w:val="0"/>
+        </w:rPr>
+        <w:t xml:space="preserve">.</w:t>
+      </w:r>
+      <w:r>
+        <w:rPr>
+          <w:rtl w:val="0"/>
+        </w:rPr>
       </w:r>
     </w:p>
     <w:p>
@@ -3753,7 +3788,7 @@
         </w:rPr>
         <w:t xml:space="preserve">” </w:t>
       </w:r>
-      <w:hyperlink r:id="rId18">
+      <w:hyperlink r:id="rId19">
         <w:r>
           <w:rPr>
             <w:color w:val="1155cc"/>
@@ -3809,7 +3844,7 @@
         </w:rPr>
         <w:t xml:space="preserve">En esta dirección </w:t>
       </w:r>
-      <w:hyperlink r:id="rId19">
+      <w:hyperlink r:id="rId20">
         <w:r>
           <w:rPr>
             <w:color w:val="1155cc"/>
@@ -3838,16 +3873,6 @@
           <w:rtl w:val="0"/>
         </w:rPr>
         <w:t xml:space="preserve">”. Nosotros seguiremos la propuesta para instalarlo en sistemas Debian/Ubuntu.</w:t>
-      </w:r>
-    </w:p>
-    <w:p>
-      <w:pPr>
-        <w:rPr/>
-      </w:pPr>
-      <w:r>
-        <w:rPr>
-          <w:rtl w:val="0"/>
-        </w:rPr>
       </w:r>
     </w:p>
     <w:p>
@@ -4012,16 +4037,6 @@
         <w:rPr>
           <w:rtl w:val="0"/>
         </w:rPr>
-      </w:r>
-    </w:p>
-    <w:p>
-      <w:pPr>
-        <w:rPr/>
-      </w:pPr>
-      <w:r>
-        <w:rPr>
-          <w:rtl w:val="0"/>
-        </w:rPr>
         <w:t xml:space="preserve">Obteniendo un resultado similar a:</w:t>
       </w:r>
       <w:r>
@@ -4040,16 +4055,16 @@
           <wp:inline distB="114300" distT="114300" distL="114300" distR="114300">
             <wp:extent cx="6120000" cy="1333500"/>
             <wp:effectExtent b="0" l="0" r="0" t="0"/>
-            <wp:docPr id="3" name="image6.png"/>
+            <wp:docPr id="3" name="image2.png"/>
             <a:graphic>
               <a:graphicData uri="http://schemas.openxmlformats.org/drawingml/2006/picture">
                 <pic:pic>
                   <pic:nvPicPr>
-                    <pic:cNvPr id="0" name="image6.png"/>
+                    <pic:cNvPr id="0" name="image2.png"/>
                     <pic:cNvPicPr preferRelativeResize="0"/>
                   </pic:nvPicPr>
                   <pic:blipFill>
-                    <a:blip r:embed="rId20"/>
+                    <a:blip r:embed="rId21"/>
                     <a:srcRect b="0" l="0" r="0" t="0"/>
                     <a:stretch>
                       <a:fillRect/>
@@ -4199,16 +4214,16 @@
           <wp:inline distB="114300" distT="114300" distL="114300" distR="114300">
             <wp:extent cx="6120000" cy="3670300"/>
             <wp:effectExtent b="0" l="0" r="0" t="0"/>
-            <wp:docPr id="7" name="image2.png"/>
+            <wp:docPr id="7" name="image8.png"/>
             <a:graphic>
               <a:graphicData uri="http://schemas.openxmlformats.org/drawingml/2006/picture">
                 <pic:pic>
                   <pic:nvPicPr>
-                    <pic:cNvPr id="0" name="image2.png"/>
+                    <pic:cNvPr id="0" name="image8.png"/>
                     <pic:cNvPicPr preferRelativeResize="0"/>
                   </pic:nvPicPr>
                   <pic:blipFill>
-                    <a:blip r:embed="rId21"/>
+                    <a:blip r:embed="rId22"/>
                     <a:srcRect b="0" l="0" r="0" t="0"/>
                     <a:stretch>
                       <a:fillRect/>
@@ -4598,16 +4613,16 @@
           <wp:inline distB="114300" distT="114300" distL="114300" distR="114300">
             <wp:extent cx="6120000" cy="812800"/>
             <wp:effectExtent b="0" l="0" r="0" t="0"/>
-            <wp:docPr id="4" name="image3.png"/>
+            <wp:docPr id="4" name="image5.png"/>
             <a:graphic>
               <a:graphicData uri="http://schemas.openxmlformats.org/drawingml/2006/picture">
                 <pic:pic>
                   <pic:nvPicPr>
-                    <pic:cNvPr id="0" name="image3.png"/>
+                    <pic:cNvPr id="0" name="image5.png"/>
                     <pic:cNvPicPr preferRelativeResize="0"/>
                   </pic:nvPicPr>
                   <pic:blipFill>
-                    <a:blip r:embed="rId22"/>
+                    <a:blip r:embed="rId23"/>
                     <a:srcRect b="0" l="0" r="0" t="0"/>
                     <a:stretch>
                       <a:fillRect/>
@@ -4947,7 +4962,7 @@
         <w:ind w:left="1440" w:hanging="360"/>
         <w:rPr/>
       </w:pPr>
-      <w:hyperlink r:id="rId23">
+      <w:hyperlink r:id="rId24">
         <w:r>
           <w:rPr>
             <w:color w:val="1155cc"/>
@@ -5015,7 +5030,7 @@
           <w:u w:val="none"/>
         </w:rPr>
       </w:pPr>
-      <w:hyperlink r:id="rId24">
+      <w:hyperlink r:id="rId25">
         <w:r>
           <w:rPr>
             <w:color w:val="1155cc"/>
@@ -5080,7 +5095,7 @@
           <w:u w:val="none"/>
         </w:rPr>
       </w:pPr>
-      <w:hyperlink r:id="rId25">
+      <w:hyperlink r:id="rId26">
         <w:r>
           <w:rPr>
             <w:color w:val="1155cc"/>
@@ -5183,7 +5198,7 @@
         </w:rPr>
         <w:t xml:space="preserve">Enlace al servicio: </w:t>
       </w:r>
-      <w:hyperlink r:id="rId26">
+      <w:hyperlink r:id="rId27">
         <w:r>
           <w:rPr>
             <w:color w:val="1155cc"/>
@@ -5218,7 +5233,7 @@
         </w:rPr>
         <w:t xml:space="preserve">Guía rápida: </w:t>
       </w:r>
-      <w:hyperlink r:id="rId27">
+      <w:hyperlink r:id="rId28">
         <w:r>
           <w:rPr>
             <w:color w:val="1155cc"/>
@@ -5278,7 +5293,7 @@
         </w:rPr>
         <w:t xml:space="preserve">Amazon Elastic Kubernetes Service: </w:t>
       </w:r>
-      <w:hyperlink r:id="rId28">
+      <w:hyperlink r:id="rId29">
         <w:r>
           <w:rPr>
             <w:color w:val="1155cc"/>
@@ -5313,7 +5328,7 @@
         </w:rPr>
         <w:t xml:space="preserve">Taller de funcionamiento: </w:t>
       </w:r>
-      <w:hyperlink r:id="rId29">
+      <w:hyperlink r:id="rId30">
         <w:r>
           <w:rPr>
             <w:color w:val="1155cc"/>
@@ -5373,7 +5388,7 @@
         </w:rPr>
         <w:t xml:space="preserve">Kubernetes: </w:t>
       </w:r>
-      <w:hyperlink r:id="rId30">
+      <w:hyperlink r:id="rId31">
         <w:r>
           <w:rPr>
             <w:color w:val="1155cc"/>
@@ -5420,7 +5435,7 @@
           <w:u w:val="none"/>
         </w:rPr>
       </w:pPr>
-      <w:hyperlink r:id="rId31">
+      <w:hyperlink r:id="rId32">
         <w:r>
           <w:rPr>
             <w:color w:val="1155cc"/>
@@ -5480,7 +5495,7 @@
         </w:rPr>
         <w:t xml:space="preserve">Kubernetes: </w:t>
       </w:r>
-      <w:hyperlink r:id="rId32">
+      <w:hyperlink r:id="rId33">
         <w:r>
           <w:rPr>
             <w:color w:val="1155cc"/>
@@ -5532,7 +5547,7 @@
         </w:rPr>
         <w:t xml:space="preserve">[1] Kubernetes </w:t>
       </w:r>
-      <w:hyperlink r:id="rId33">
+      <w:hyperlink r:id="rId34">
         <w:r>
           <w:rPr>
             <w:color w:val="1155cc"/>
@@ -5559,7 +5574,7 @@
         </w:rPr>
         <w:t xml:space="preserve">[2] Kubernetes docs </w:t>
       </w:r>
-      <w:hyperlink r:id="rId34">
+      <w:hyperlink r:id="rId35">
         <w:r>
           <w:rPr>
             <w:color w:val="1155cc"/>
@@ -5586,7 +5601,7 @@
         </w:rPr>
         <w:t xml:space="preserve">[3] MiniKube </w:t>
       </w:r>
-      <w:hyperlink r:id="rId35">
+      <w:hyperlink r:id="rId36">
         <w:r>
           <w:rPr>
             <w:color w:val="1155cc"/>
@@ -5603,10 +5618,10 @@
       </w:r>
     </w:p>
     <w:sectPr>
-      <w:headerReference r:id="rId36" w:type="default"/>
-      <w:headerReference r:id="rId37" w:type="first"/>
-      <w:footerReference r:id="rId38" w:type="default"/>
-      <w:footerReference r:id="rId39" w:type="first"/>
+      <w:headerReference r:id="rId37" w:type="default"/>
+      <w:headerReference r:id="rId38" w:type="first"/>
+      <w:footerReference r:id="rId39" w:type="default"/>
+      <w:footerReference r:id="rId40" w:type="first"/>
       <w:pgSz w:h="16838" w:w="11906" w:orient="portrait"/>
       <w:pgMar w:bottom="1133.8582677165355" w:top="1133.8582677165355" w:left="1133.8582677165355" w:right="1133.8582677165355" w:header="0" w:footer="0"/>
       <w:pgNumType w:start="1"/>

</xml_diff>